<commit_message>
fix template, add date working on project
</commit_message>
<xml_diff>
--- a/src/controllers/template.docx
+++ b/src/controllers/template.docx
@@ -161,7 +161,7 @@
       <w:pPr>
         <w:spacing w:after="60" w:line="240" w:lineRule="auto"/>
         <w:rPr>
-          <w:rFonts w:eastAsia="Century Gothic" w:cs="Century Gothic"/>
+          <w:rFonts w:ascii="Century Gothic" w:eastAsia="Century Gothic" w:hAnsi="Century Gothic" w:cs="Century Gothic"/>
         </w:rPr>
       </w:pPr>
       <w:r>
@@ -221,6 +221,56 @@
           <w:rFonts w:ascii="Century Gothic" w:eastAsia="Century Gothic" w:hAnsi="Century Gothic" w:cs="Century Gothic"/>
         </w:rPr>
         <w:t>}</w:t>
+      </w:r>
+    </w:p>
+    <w:p>
+      <w:pPr>
+        <w:spacing w:after="60" w:line="240" w:lineRule="auto"/>
+        <w:rPr>
+          <w:rFonts w:ascii="Century Gothic" w:eastAsia="Century Gothic" w:hAnsi="Century Gothic" w:cs="Calibri"/>
+        </w:rPr>
+      </w:pPr>
+      <w:r>
+        <w:rPr>
+          <w:rFonts w:ascii="Century Gothic" w:eastAsia="Century Gothic" w:hAnsi="Century Gothic" w:cs="Calibri"/>
+          <w:b/>
+          <w:bCs/>
+        </w:rPr>
+        <w:t xml:space="preserve">Working: </w:t>
+      </w:r>
+      <w:r>
+        <w:rPr>
+          <w:rFonts w:ascii="Century Gothic" w:eastAsia="Century Gothic" w:hAnsi="Century Gothic" w:cs="Calibri"/>
+        </w:rPr>
+        <w:t>{</w:t>
+      </w:r>
+      <w:proofErr w:type="spellStart"/>
+      <w:r>
+        <w:rPr>
+          <w:rFonts w:ascii="Century Gothic" w:eastAsia="Century Gothic" w:hAnsi="Century Gothic" w:cs="Calibri"/>
+        </w:rPr>
+        <w:t>startDate</w:t>
+      </w:r>
+      <w:proofErr w:type="spellEnd"/>
+      <w:r>
+        <w:rPr>
+          <w:rFonts w:ascii="Century Gothic" w:eastAsia="Century Gothic" w:hAnsi="Century Gothic" w:cs="Calibri"/>
+        </w:rPr>
+        <w:t>} – {#</w:t>
+      </w:r>
+      <w:proofErr w:type="gramStart"/>
+      <w:r>
+        <w:rPr>
+          <w:rFonts w:ascii="Century Gothic" w:eastAsia="Century Gothic" w:hAnsi="Century Gothic" w:cs="Calibri"/>
+        </w:rPr>
+        <w:t>endDate}{</w:t>
+      </w:r>
+      <w:proofErr w:type="gramEnd"/>
+      <w:r>
+        <w:rPr>
+          <w:rFonts w:ascii="Century Gothic" w:eastAsia="Century Gothic" w:hAnsi="Century Gothic" w:cs="Calibri"/>
+        </w:rPr>
+        <w:t>endDate}{/endDate}{^endDate}Now{/endDate}</w:t>
       </w:r>
     </w:p>
     <w:p>

</xml_diff>

<commit_message>
fix template, format joinDate and outDate
</commit_message>
<xml_diff>
--- a/src/controllers/template.docx
+++ b/src/controllers/template.docx
@@ -249,28 +249,108 @@
         <w:rPr>
           <w:rFonts w:ascii="Century Gothic" w:eastAsia="Century Gothic" w:hAnsi="Century Gothic" w:cs="Calibri"/>
         </w:rPr>
-        <w:t>startDate</w:t>
+        <w:t>join</w:t>
+      </w:r>
+      <w:r>
+        <w:rPr>
+          <w:rFonts w:ascii="Century Gothic" w:eastAsia="Century Gothic" w:hAnsi="Century Gothic" w:cs="Calibri"/>
+        </w:rPr>
+        <w:t>Date</w:t>
+      </w:r>
+      <w:r>
+        <w:rPr>
+          <w:rFonts w:ascii="Century Gothic" w:eastAsia="Century Gothic" w:hAnsi="Century Gothic" w:cs="Calibri"/>
+        </w:rPr>
+        <w:t>Formatted</w:t>
       </w:r>
       <w:proofErr w:type="spellEnd"/>
       <w:r>
         <w:rPr>
           <w:rFonts w:ascii="Century Gothic" w:eastAsia="Century Gothic" w:hAnsi="Century Gothic" w:cs="Calibri"/>
         </w:rPr>
-        <w:t>} – {#</w:t>
+        <w:t xml:space="preserve">} </w:t>
+      </w:r>
+      <w:r>
+        <w:rPr>
+          <w:rFonts w:ascii="Century Gothic" w:eastAsia="Century Gothic" w:hAnsi="Century Gothic" w:cs="Calibri"/>
+          <w:b/>
+          <w:bCs/>
+        </w:rPr>
+        <w:t>to</w:t>
+      </w:r>
+      <w:r>
+        <w:rPr>
+          <w:rFonts w:ascii="Century Gothic" w:eastAsia="Century Gothic" w:hAnsi="Century Gothic" w:cs="Calibri"/>
+        </w:rPr>
+        <w:t xml:space="preserve"> {#</w:t>
       </w:r>
       <w:proofErr w:type="gramStart"/>
       <w:r>
         <w:rPr>
           <w:rFonts w:ascii="Century Gothic" w:eastAsia="Century Gothic" w:hAnsi="Century Gothic" w:cs="Calibri"/>
         </w:rPr>
-        <w:t>endDate}{</w:t>
+        <w:t>outDate</w:t>
+      </w:r>
+      <w:r>
+        <w:rPr>
+          <w:rFonts w:ascii="Century Gothic" w:eastAsia="Century Gothic" w:hAnsi="Century Gothic" w:cs="Calibri"/>
+        </w:rPr>
+        <w:t>}{</w:t>
       </w:r>
       <w:proofErr w:type="gramEnd"/>
       <w:r>
         <w:rPr>
           <w:rFonts w:ascii="Century Gothic" w:eastAsia="Century Gothic" w:hAnsi="Century Gothic" w:cs="Calibri"/>
         </w:rPr>
-        <w:t>endDate}{/endDate}{^endDate}Now{/endDate}</w:t>
+        <w:t>outDate</w:t>
+      </w:r>
+      <w:r>
+        <w:rPr>
+          <w:rFonts w:ascii="Century Gothic" w:eastAsia="Century Gothic" w:hAnsi="Century Gothic" w:cs="Calibri"/>
+        </w:rPr>
+        <w:t>Formatted</w:t>
+      </w:r>
+      <w:r>
+        <w:rPr>
+          <w:rFonts w:ascii="Century Gothic" w:eastAsia="Century Gothic" w:hAnsi="Century Gothic" w:cs="Calibri"/>
+        </w:rPr>
+        <w:t>}{/</w:t>
+      </w:r>
+      <w:r>
+        <w:rPr>
+          <w:rFonts w:ascii="Century Gothic" w:eastAsia="Century Gothic" w:hAnsi="Century Gothic" w:cs="Calibri"/>
+        </w:rPr>
+        <w:t>outDate</w:t>
+      </w:r>
+      <w:r>
+        <w:rPr>
+          <w:rFonts w:ascii="Century Gothic" w:eastAsia="Century Gothic" w:hAnsi="Century Gothic" w:cs="Calibri"/>
+        </w:rPr>
+        <w:t>}{^</w:t>
+      </w:r>
+      <w:r>
+        <w:rPr>
+          <w:rFonts w:ascii="Century Gothic" w:eastAsia="Century Gothic" w:hAnsi="Century Gothic" w:cs="Calibri"/>
+        </w:rPr>
+        <w:t>outDate</w:t>
+      </w:r>
+      <w:r>
+        <w:rPr>
+          <w:rFonts w:ascii="Century Gothic" w:eastAsia="Century Gothic" w:hAnsi="Century Gothic" w:cs="Calibri"/>
+        </w:rPr>
+        <w:t>}Now{/</w:t>
+      </w:r>
+      <w:r>
+        <w:rPr>
+          <w:rFonts w:ascii="Century Gothic" w:eastAsia="Century Gothic" w:hAnsi="Century Gothic" w:cs="Calibri"/>
+        </w:rPr>
+        <w:t>outDate</w:t>
+      </w:r>
+      <w:r>
+        <w:rPr>
+          <w:rFonts w:ascii="Century Gothic" w:eastAsia="Century Gothic" w:hAnsi="Century Gothic" w:cs="Calibri"/>
+        </w:rPr>
+        <w:t>}</w:t>
       </w:r>
     </w:p>
     <w:p>
@@ -802,7 +882,15 @@
           <w:rFonts w:ascii="Century Gothic" w:eastAsia="Century Gothic" w:hAnsi="Century Gothic" w:cs="Century Gothic"/>
           <w:color w:val="7F7F7F"/>
         </w:rPr>
-        <w:t xml:space="preserve">IMPORTANT CONFIDENTIALITY NOTICE: This document contains confidential and or legally privileged information. ST United reserves all rights hereunder. When distributed or transmitted, it is intended solely for the authorized use of the addressee or intended recipient. Access to this information by anyone else is unauthorized. Disclosure, copying, distribution or any action or omission taken in reliance on it is prohibited and may be unlawful. Please, report any exceptions hereto immediately to </w:t>
+        <w:t xml:space="preserve">IMPORTANT CONFIDENTIALITY NOTICE: This document contains confidential and or legally privileged information. ST United reserves all rights hereunder. When distributed or transmitted, it is intended solely for the authorized use of the addressee or intended recipient. Access to this information by anyone else is unauthorized. Disclosure, copying, distribution or any action or omission taken in reliance on it is prohibited and may be </w:t>
+      </w:r>
+      <w:r>
+        <w:rPr>
+          <w:rFonts w:ascii="Century Gothic" w:eastAsia="Century Gothic" w:hAnsi="Century Gothic" w:cs="Century Gothic"/>
+          <w:color w:val="7F7F7F"/>
+        </w:rPr>
+        <w:lastRenderedPageBreak/>
+        <w:t xml:space="preserve">unlawful. Please, report any exceptions hereto immediately to </w:t>
       </w:r>
       <w:hyperlink r:id="rId4">
         <w:r>

</xml_diff>